<commit_message>
Update All Views, Backend : Fitur Import Data Mhs via Ms.Excel, Update Template SuratBebasLab
</commit_message>
<xml_diff>
--- a/uploads/template/surat-bebas-labkom.docx
+++ b/uploads/template/surat-bebas-labkom.docx
@@ -581,6 +581,14 @@
               <w:rPr>
                 <w:lang w:val="en-GB"/>
               </w:rPr>
+              <w:t xml:space="preserve">Surakarta, </w:t>
+            </w:r>
+            <w:bookmarkStart w:id="0" w:name="_GoBack"/>
+            <w:bookmarkEnd w:id="0"/>
+            <w:r>
+              <w:rPr>
+                <w:lang w:val="en-GB"/>
+              </w:rPr>
               <w:t>${</w:t>
             </w:r>
             <w:r>
@@ -696,15 +704,7 @@
               <w:rPr>
                 <w:b/>
               </w:rPr>
-              <w:t>NIP</w:t>
-            </w:r>
-            <w:bookmarkStart w:id="0" w:name="_GoBack"/>
-            <w:bookmarkEnd w:id="0"/>
-            <w:r>
-              <w:rPr>
-                <w:b/>
-              </w:rPr>
-              <w:t xml:space="preserve"> 19700720 199702 2 001</w:t>
+              <w:t>NIP 19700720 199702 2 001</w:t>
             </w:r>
           </w:p>
         </w:tc>
@@ -1475,7 +1475,7 @@
 </file>
 
 <file path=customXml/itemProps1.xml><?xml version="1.0" encoding="utf-8"?>
-<ds:datastoreItem xmlns:ds="http://schemas.openxmlformats.org/officeDocument/2006/customXml" ds:itemID="{D646F6E1-0B64-4E07-9FAA-B0CA3F4BB51D}">
+<ds:datastoreItem xmlns:ds="http://schemas.openxmlformats.org/officeDocument/2006/customXml" ds:itemID="{F99C60BD-3300-4498-B0BF-FF870C6DC060}">
   <ds:schemaRefs>
     <ds:schemaRef ds:uri="http://schemas.openxmlformats.org/officeDocument/2006/bibliography"/>
   </ds:schemaRefs>

</xml_diff>